<commit_message>
vault backup: 2022-12-05 20:27:15
</commit_message>
<xml_diff>
--- a/Formal Complaint Against Dan/Concern Review Form.docx
+++ b/Formal Complaint Against Dan/Concern Review Form.docx
@@ -507,7 +507,7 @@
           </w:tcPr>
           <w:p>
             <w:r>
-              <w:t>The impact of Mr Rosina’s conduct towards myself and my fellow students has left me in a position where, even should an apology or other platitude present itself, I feel unable to engage with, or be involved in, the ensembles which Mr Rosina conducts</w:t>
+              <w:t>The impact of Mr Rosina’s conduct towards myself and my fellow students has left me in a position where, even should an apology present itself, I feel unable to engage with, or be involved in, the ensembles which Mr Rosina conducts</w:t>
             </w:r>
             <w:r>
               <w:t>, adjudicates,</w:t>
@@ -516,6 +516,7 @@
               <w:t xml:space="preserve"> or has a leadership role in. </w:t>
             </w:r>
           </w:p>
+          <w:p/>
           <w:p>
             <w:r>
               <w:t>My primary goal in the submission of this formal complain</w:t>
@@ -530,10 +531,43 @@
               <w:t xml:space="preserve"> therefor</w:t>
             </w:r>
             <w:r>
+              <w:t>e</w:t>
+            </w:r>
+            <w:r>
               <w:t>,</w:t>
             </w:r>
             <w:r>
-              <w:t xml:space="preserve"> insofar as I am able, to safeguard other members of the music department and music society from similar treatment by Mr Rosina. To this end, I would require a formal investigation into the professional conduct of Mr Rosina in his capacity both in his capacity as Director of Orchestral Studies, and in his various roles within the University of Birmingham Music Society. </w:t>
+              <w:t xml:space="preserve"> insofar as I am able, to safeguard other members of the </w:t>
+            </w:r>
+            <w:r>
+              <w:t>M</w:t>
+            </w:r>
+            <w:r>
+              <w:t xml:space="preserve">usic </w:t>
+            </w:r>
+            <w:r>
+              <w:t>D</w:t>
+            </w:r>
+            <w:r>
+              <w:t xml:space="preserve">epartment and </w:t>
+            </w:r>
+            <w:r>
+              <w:t>M</w:t>
+            </w:r>
+            <w:r>
+              <w:t xml:space="preserve">usic </w:t>
+            </w:r>
+            <w:r>
+              <w:t>S</w:t>
+            </w:r>
+            <w:r>
+              <w:t>ociety from similar treatment by Mr Rosina. To this end, I require a formal investigation into the professional conduct of Mr Rosina</w:t>
+            </w:r>
+            <w:r>
+              <w:t xml:space="preserve"> </w:t>
+            </w:r>
+            <w:r>
+              <w:t xml:space="preserve">both in his capacity as Director of Orchestral Studies, and in his various roles within the University of Birmingham Music Society. </w:t>
             </w:r>
             <w:r>
               <w:t xml:space="preserve"> </w:t>

</xml_diff>

<commit_message>
vault backup: 2022-12-20 23:50:52
</commit_message>
<xml_diff>
--- a/Formal Complaint Against Dan/Concern Review Form.docx
+++ b/Formal Complaint Against Dan/Concern Review Form.docx
@@ -507,13 +507,25 @@
           </w:tcPr>
           <w:p>
             <w:r>
-              <w:t>The impact of Mr Rosina’s conduct towards myself and my fellow students has left me in a position where, even should an apology present itself, I feel unable to engage with, or be involved in, the ensembles which Mr Rosina conducts</w:t>
+              <w:t xml:space="preserve">The impact of Mr Rosina’s conduct towards myself and my fellow students has left me in a position where, even should an apology </w:t>
+            </w:r>
+            <w:r>
+              <w:t>be presented</w:t>
+            </w:r>
+            <w:r>
+              <w:t>, I feel unable to engage with, or be involved in, the ensembles which Mr Rosina conducts</w:t>
             </w:r>
             <w:r>
               <w:t>, adjudicates,</w:t>
             </w:r>
             <w:r>
-              <w:t xml:space="preserve"> or has a leadership role in. </w:t>
+              <w:t xml:space="preserve"> or has a leadership role </w:t>
+            </w:r>
+            <w:r>
+              <w:t>with</w:t>
+            </w:r>
+            <w:r>
+              <w:t xml:space="preserve">in. </w:t>
             </w:r>
           </w:p>
           <w:p/>
@@ -567,7 +579,13 @@
               <w:t xml:space="preserve"> </w:t>
             </w:r>
             <w:r>
-              <w:t xml:space="preserve">both in his capacity as Director of Orchestral Studies, and in his various roles within the University of Birmingham Music Society. </w:t>
+              <w:t>both in his capacity as Director of Orchestral Studies, and in his various roles within the University of Birmingham Music Society</w:t>
+            </w:r>
+            <w:r>
+              <w:t>, and appropriate action be taken on the basis of the findings of such an investigation</w:t>
+            </w:r>
+            <w:r>
+              <w:t xml:space="preserve">. </w:t>
             </w:r>
             <w:r>
               <w:t xml:space="preserve"> </w:t>
@@ -695,7 +713,90 @@
           <w:tcPr>
             <w:tcW w:w="9242" w:type="dxa"/>
           </w:tcPr>
-          <w:p/>
+          <w:p>
+            <w:pPr>
+              <w:pStyle w:val="ListParagraph"/>
+              <w:numPr>
+                <w:ilvl w:val="0"/>
+                <w:numId w:val="3"/>
+              </w:numPr>
+            </w:pPr>
+            <w:r>
+              <w:t>Formal Complaint Document, containing appendices of complaints and testimony submitted to me for submission by fellow students (PDF)</w:t>
+            </w:r>
+          </w:p>
+          <w:p>
+            <w:pPr>
+              <w:pStyle w:val="ListParagraph"/>
+              <w:numPr>
+                <w:ilvl w:val="0"/>
+                <w:numId w:val="3"/>
+              </w:numPr>
+            </w:pPr>
+            <w:r>
+              <w:t xml:space="preserve">University of Birmingham </w:t>
+            </w:r>
+            <w:proofErr w:type="spellStart"/>
+            <w:r>
+              <w:t>Harrassment</w:t>
+            </w:r>
+            <w:proofErr w:type="spellEnd"/>
+            <w:r>
+              <w:t xml:space="preserve"> and Bullying Policy (PDF)</w:t>
+            </w:r>
+          </w:p>
+          <w:p>
+            <w:pPr>
+              <w:pStyle w:val="ListParagraph"/>
+              <w:numPr>
+                <w:ilvl w:val="0"/>
+                <w:numId w:val="3"/>
+              </w:numPr>
+            </w:pPr>
+            <w:r>
+              <w:t>Chris Hill Reasonable Adjustment Plan (PDF)</w:t>
+            </w:r>
+          </w:p>
+          <w:p>
+            <w:pPr>
+              <w:pStyle w:val="ListParagraph"/>
+              <w:numPr>
+                <w:ilvl w:val="0"/>
+                <w:numId w:val="3"/>
+              </w:numPr>
+            </w:pPr>
+            <w:r>
+              <w:t>Email correspondence regarding requested absence from orchestra (.</w:t>
+            </w:r>
+            <w:proofErr w:type="spellStart"/>
+            <w:r>
+              <w:t>eml</w:t>
+            </w:r>
+            <w:proofErr w:type="spellEnd"/>
+            <w:r>
+              <w:t>)</w:t>
+            </w:r>
+          </w:p>
+          <w:p>
+            <w:pPr>
+              <w:pStyle w:val="ListParagraph"/>
+              <w:numPr>
+                <w:ilvl w:val="0"/>
+                <w:numId w:val="3"/>
+              </w:numPr>
+            </w:pPr>
+            <w:r>
+              <w:t>Email correspondence, unanswered by Mr Rosina, about information for soloist competition (.</w:t>
+            </w:r>
+            <w:proofErr w:type="spellStart"/>
+            <w:r>
+              <w:t>eml</w:t>
+            </w:r>
+            <w:proofErr w:type="spellEnd"/>
+            <w:r>
+              <w:t>)</w:t>
+            </w:r>
+          </w:p>
         </w:tc>
       </w:tr>
     </w:tbl>
@@ -929,6 +1030,14 @@
                 <w:sz w:val="20"/>
                 <w:szCs w:val="20"/>
               </w:rPr>
+            </w:r>
+            <w:r>
+              <w:rPr>
+                <w:rFonts w:ascii="Arial" w:hAnsi="Arial" w:cs="Arial"/>
+                <w:sz w:val="20"/>
+                <w:szCs w:val="20"/>
+              </w:rPr>
+              <w:fldChar w:fldCharType="separate"/>
             </w:r>
             <w:r>
               <w:rPr>
@@ -1044,6 +1153,14 @@
                 <w:sz w:val="20"/>
                 <w:szCs w:val="20"/>
               </w:rPr>
+              <w:fldChar w:fldCharType="separate"/>
+            </w:r>
+            <w:r>
+              <w:rPr>
+                <w:rFonts w:ascii="Arial" w:hAnsi="Arial" w:cs="Arial"/>
+                <w:sz w:val="20"/>
+                <w:szCs w:val="20"/>
+              </w:rPr>
               <w:fldChar w:fldCharType="end"/>
             </w:r>
             <w:bookmarkEnd w:id="0"/>
@@ -1164,13 +1281,50 @@
         <w:tab/>
       </w:r>
       <w:r>
-        <w:tab/>
-      </w:r>
-      <w:r>
-        <w:tab/>
-      </w:r>
-      <w:r>
-        <w:tab/>
+        <w:rPr>
+          <w:noProof/>
+        </w:rPr>
+        <w:drawing>
+          <wp:inline distT="0" distB="0" distL="0" distR="0" wp14:anchorId="15D86CE3" wp14:editId="30062318">
+            <wp:extent cx="2965937" cy="1117600"/>
+            <wp:effectExtent l="0" t="0" r="6350" b="0"/>
+            <wp:docPr id="3" name="Picture 3"/>
+            <wp:cNvGraphicFramePr>
+              <a:graphicFrameLocks xmlns:a="http://schemas.openxmlformats.org/drawingml/2006/main" noChangeAspect="1"/>
+            </wp:cNvGraphicFramePr>
+            <a:graphic xmlns:a="http://schemas.openxmlformats.org/drawingml/2006/main">
+              <a:graphicData uri="http://schemas.openxmlformats.org/drawingml/2006/picture">
+                <pic:pic xmlns:pic="http://schemas.openxmlformats.org/drawingml/2006/picture">
+                  <pic:nvPicPr>
+                    <pic:cNvPr id="3" name="Picture 3"/>
+                    <pic:cNvPicPr/>
+                  </pic:nvPicPr>
+                  <pic:blipFill>
+                    <a:blip r:embed="rId11" cstate="print">
+                      <a:extLst>
+                        <a:ext uri="{28A0092B-C50C-407E-A947-70E740481C1C}">
+                          <a14:useLocalDpi xmlns:a14="http://schemas.microsoft.com/office/drawing/2010/main" val="0"/>
+                        </a:ext>
+                      </a:extLst>
+                    </a:blip>
+                    <a:stretch>
+                      <a:fillRect/>
+                    </a:stretch>
+                  </pic:blipFill>
+                  <pic:spPr>
+                    <a:xfrm>
+                      <a:off x="0" y="0"/>
+                      <a:ext cx="3014497" cy="1135898"/>
+                    </a:xfrm>
+                    <a:prstGeom prst="rect">
+                      <a:avLst/>
+                    </a:prstGeom>
+                  </pic:spPr>
+                </pic:pic>
+              </a:graphicData>
+            </a:graphic>
+          </wp:inline>
+        </w:drawing>
       </w:r>
       <w:r>
         <w:tab/>
@@ -1179,10 +1333,14 @@
         <w:tab/>
         <w:t>Date:</w:t>
       </w:r>
+      <w:r>
+        <w:tab/>
+        <w:t>20/12/2022</w:t>
+      </w:r>
     </w:p>
     <w:sectPr>
-      <w:headerReference w:type="default" r:id="rId11"/>
-      <w:footerReference w:type="default" r:id="rId12"/>
+      <w:headerReference w:type="default" r:id="rId12"/>
+      <w:footerReference w:type="default" r:id="rId13"/>
       <w:pgSz w:w="11906" w:h="16838"/>
       <w:pgMar w:top="1440" w:right="1440" w:bottom="1440" w:left="1440" w:header="708" w:footer="708" w:gutter="0"/>
       <w:cols w:space="708"/>
@@ -1637,11 +1795,127 @@
       </w:rPr>
     </w:lvl>
   </w:abstractNum>
+  <w:abstractNum w:abstractNumId="2" w15:restartNumberingAfterBreak="0">
+    <w:nsid w:val="7B0C3C3C"/>
+    <w:multiLevelType w:val="hybridMultilevel"/>
+    <w:tmpl w:val="2FB45FAE"/>
+    <w:lvl w:ilvl="0" w:tplc="08090001">
+      <w:start w:val="1"/>
+      <w:numFmt w:val="bullet"/>
+      <w:lvlText w:val=""/>
+      <w:lvlJc w:val="left"/>
+      <w:pPr>
+        <w:ind w:left="720" w:hanging="360"/>
+      </w:pPr>
+      <w:rPr>
+        <w:rFonts w:ascii="Symbol" w:hAnsi="Symbol" w:hint="default"/>
+      </w:rPr>
+    </w:lvl>
+    <w:lvl w:ilvl="1" w:tplc="08090003" w:tentative="1">
+      <w:start w:val="1"/>
+      <w:numFmt w:val="bullet"/>
+      <w:lvlText w:val="o"/>
+      <w:lvlJc w:val="left"/>
+      <w:pPr>
+        <w:ind w:left="1440" w:hanging="360"/>
+      </w:pPr>
+      <w:rPr>
+        <w:rFonts w:ascii="Courier New" w:hAnsi="Courier New" w:cs="Courier New" w:hint="default"/>
+      </w:rPr>
+    </w:lvl>
+    <w:lvl w:ilvl="2" w:tplc="08090005" w:tentative="1">
+      <w:start w:val="1"/>
+      <w:numFmt w:val="bullet"/>
+      <w:lvlText w:val=""/>
+      <w:lvlJc w:val="left"/>
+      <w:pPr>
+        <w:ind w:left="2160" w:hanging="360"/>
+      </w:pPr>
+      <w:rPr>
+        <w:rFonts w:ascii="Wingdings" w:hAnsi="Wingdings" w:hint="default"/>
+      </w:rPr>
+    </w:lvl>
+    <w:lvl w:ilvl="3" w:tplc="08090001" w:tentative="1">
+      <w:start w:val="1"/>
+      <w:numFmt w:val="bullet"/>
+      <w:lvlText w:val=""/>
+      <w:lvlJc w:val="left"/>
+      <w:pPr>
+        <w:ind w:left="2880" w:hanging="360"/>
+      </w:pPr>
+      <w:rPr>
+        <w:rFonts w:ascii="Symbol" w:hAnsi="Symbol" w:hint="default"/>
+      </w:rPr>
+    </w:lvl>
+    <w:lvl w:ilvl="4" w:tplc="08090003" w:tentative="1">
+      <w:start w:val="1"/>
+      <w:numFmt w:val="bullet"/>
+      <w:lvlText w:val="o"/>
+      <w:lvlJc w:val="left"/>
+      <w:pPr>
+        <w:ind w:left="3600" w:hanging="360"/>
+      </w:pPr>
+      <w:rPr>
+        <w:rFonts w:ascii="Courier New" w:hAnsi="Courier New" w:cs="Courier New" w:hint="default"/>
+      </w:rPr>
+    </w:lvl>
+    <w:lvl w:ilvl="5" w:tplc="08090005" w:tentative="1">
+      <w:start w:val="1"/>
+      <w:numFmt w:val="bullet"/>
+      <w:lvlText w:val=""/>
+      <w:lvlJc w:val="left"/>
+      <w:pPr>
+        <w:ind w:left="4320" w:hanging="360"/>
+      </w:pPr>
+      <w:rPr>
+        <w:rFonts w:ascii="Wingdings" w:hAnsi="Wingdings" w:hint="default"/>
+      </w:rPr>
+    </w:lvl>
+    <w:lvl w:ilvl="6" w:tplc="08090001" w:tentative="1">
+      <w:start w:val="1"/>
+      <w:numFmt w:val="bullet"/>
+      <w:lvlText w:val=""/>
+      <w:lvlJc w:val="left"/>
+      <w:pPr>
+        <w:ind w:left="5040" w:hanging="360"/>
+      </w:pPr>
+      <w:rPr>
+        <w:rFonts w:ascii="Symbol" w:hAnsi="Symbol" w:hint="default"/>
+      </w:rPr>
+    </w:lvl>
+    <w:lvl w:ilvl="7" w:tplc="08090003" w:tentative="1">
+      <w:start w:val="1"/>
+      <w:numFmt w:val="bullet"/>
+      <w:lvlText w:val="o"/>
+      <w:lvlJc w:val="left"/>
+      <w:pPr>
+        <w:ind w:left="5760" w:hanging="360"/>
+      </w:pPr>
+      <w:rPr>
+        <w:rFonts w:ascii="Courier New" w:hAnsi="Courier New" w:cs="Courier New" w:hint="default"/>
+      </w:rPr>
+    </w:lvl>
+    <w:lvl w:ilvl="8" w:tplc="08090005" w:tentative="1">
+      <w:start w:val="1"/>
+      <w:numFmt w:val="bullet"/>
+      <w:lvlText w:val=""/>
+      <w:lvlJc w:val="left"/>
+      <w:pPr>
+        <w:ind w:left="6480" w:hanging="360"/>
+      </w:pPr>
+      <w:rPr>
+        <w:rFonts w:ascii="Wingdings" w:hAnsi="Wingdings" w:hint="default"/>
+      </w:rPr>
+    </w:lvl>
+  </w:abstractNum>
   <w:num w:numId="1" w16cid:durableId="1931084750">
     <w:abstractNumId w:val="1"/>
   </w:num>
   <w:num w:numId="2" w16cid:durableId="1194536323">
     <w:abstractNumId w:val="0"/>
+  </w:num>
+  <w:num w:numId="3" w16cid:durableId="1137530895">
+    <w:abstractNumId w:val="2"/>
   </w:num>
 </w:numbering>
 </file>
@@ -1814,7 +2088,7 @@
     <w:lsdException w:name="Table Web 2" w:semiHidden="1" w:unhideWhenUsed="1"/>
     <w:lsdException w:name="Table Web 3" w:semiHidden="1" w:unhideWhenUsed="1"/>
     <w:lsdException w:name="Balloon Text" w:semiHidden="1" w:unhideWhenUsed="1"/>
-    <w:lsdException w:name="Table Grid" w:semiHidden="1" w:uiPriority="59" w:unhideWhenUsed="1"/>
+    <w:lsdException w:name="Table Grid" w:uiPriority="59"/>
     <w:lsdException w:name="Table Theme" w:semiHidden="1" w:unhideWhenUsed="1"/>
     <w:lsdException w:name="Placeholder Text" w:semiHidden="1"/>
     <w:lsdException w:name="No Spacing" w:uiPriority="1" w:qFormat="1"/>

</xml_diff>